<commit_message>
tidied up todo list
</commit_message>
<xml_diff>
--- a/doc/Plan.docx
+++ b/doc/Plan.docx
@@ -39,7 +39,7 @@
     </w:p>
     <w:p>
       <w:pPr>
-        <w:pStyle w:val="style31"/>
+        <w:pStyle w:val="style34"/>
         <w:numPr>
           <w:ilvl w:val="0"/>
           <w:numId w:val="8"/>
@@ -52,7 +52,7 @@
     </w:p>
     <w:p>
       <w:pPr>
-        <w:pStyle w:val="style31"/>
+        <w:pStyle w:val="style34"/>
         <w:numPr>
           <w:ilvl w:val="0"/>
           <w:numId w:val="8"/>
@@ -86,7 +86,7 @@
     </w:p>
     <w:p>
       <w:pPr>
-        <w:pStyle w:val="style31"/>
+        <w:pStyle w:val="style34"/>
         <w:numPr>
           <w:ilvl w:val="0"/>
           <w:numId w:val="7"/>
@@ -99,7 +99,7 @@
     </w:p>
     <w:p>
       <w:pPr>
-        <w:pStyle w:val="style31"/>
+        <w:pStyle w:val="style34"/>
         <w:numPr>
           <w:ilvl w:val="0"/>
           <w:numId w:val="7"/>
@@ -112,7 +112,7 @@
     </w:p>
     <w:p>
       <w:pPr>
-        <w:pStyle w:val="style31"/>
+        <w:pStyle w:val="style34"/>
         <w:numPr>
           <w:ilvl w:val="0"/>
           <w:numId w:val="7"/>
@@ -180,7 +180,7 @@
     </w:p>
     <w:p>
       <w:pPr>
-        <w:pStyle w:val="style31"/>
+        <w:pStyle w:val="style34"/>
         <w:numPr>
           <w:ilvl w:val="0"/>
           <w:numId w:val="9"/>
@@ -229,7 +229,7 @@
     </w:p>
     <w:p>
       <w:pPr>
-        <w:pStyle w:val="style31"/>
+        <w:pStyle w:val="style34"/>
         <w:numPr>
           <w:ilvl w:val="0"/>
           <w:numId w:val="6"/>
@@ -242,7 +242,7 @@
     </w:p>
     <w:p>
       <w:pPr>
-        <w:pStyle w:val="style31"/>
+        <w:pStyle w:val="style34"/>
         <w:ind w:hanging="0" w:left="1440" w:right="0"/>
       </w:pPr>
       <w:r>
@@ -335,7 +335,7 @@
     </w:p>
     <w:p>
       <w:pPr>
-        <w:pStyle w:val="style31"/>
+        <w:pStyle w:val="style34"/>
         <w:numPr>
           <w:ilvl w:val="0"/>
           <w:numId w:val="5"/>
@@ -348,7 +348,7 @@
     </w:p>
     <w:p>
       <w:pPr>
-        <w:pStyle w:val="style31"/>
+        <w:pStyle w:val="style34"/>
         <w:numPr>
           <w:ilvl w:val="0"/>
           <w:numId w:val="5"/>
@@ -361,7 +361,7 @@
     </w:p>
     <w:p>
       <w:pPr>
-        <w:pStyle w:val="style31"/>
+        <w:pStyle w:val="style34"/>
         <w:numPr>
           <w:ilvl w:val="1"/>
           <w:numId w:val="5"/>
@@ -374,7 +374,7 @@
     </w:p>
     <w:p>
       <w:pPr>
-        <w:pStyle w:val="style31"/>
+        <w:pStyle w:val="style34"/>
         <w:numPr>
           <w:ilvl w:val="0"/>
           <w:numId w:val="5"/>
@@ -387,7 +387,7 @@
     </w:p>
     <w:p>
       <w:pPr>
-        <w:pStyle w:val="style31"/>
+        <w:pStyle w:val="style34"/>
         <w:numPr>
           <w:ilvl w:val="0"/>
           <w:numId w:val="5"/>
@@ -400,7 +400,7 @@
     </w:p>
     <w:p>
       <w:pPr>
-        <w:pStyle w:val="style31"/>
+        <w:pStyle w:val="style34"/>
         <w:numPr>
           <w:ilvl w:val="1"/>
           <w:numId w:val="5"/>
@@ -413,7 +413,7 @@
     </w:p>
     <w:p>
       <w:pPr>
-        <w:pStyle w:val="style31"/>
+        <w:pStyle w:val="style34"/>
         <w:numPr>
           <w:ilvl w:val="0"/>
           <w:numId w:val="5"/>
@@ -426,7 +426,7 @@
     </w:p>
     <w:p>
       <w:pPr>
-        <w:pStyle w:val="style31"/>
+        <w:pStyle w:val="style34"/>
         <w:numPr>
           <w:ilvl w:val="1"/>
           <w:numId w:val="5"/>
@@ -439,7 +439,7 @@
     </w:p>
     <w:p>
       <w:pPr>
-        <w:pStyle w:val="style31"/>
+        <w:pStyle w:val="style34"/>
         <w:numPr>
           <w:ilvl w:val="2"/>
           <w:numId w:val="5"/>
@@ -452,7 +452,7 @@
     </w:p>
     <w:p>
       <w:pPr>
-        <w:pStyle w:val="style31"/>
+        <w:pStyle w:val="style34"/>
         <w:numPr>
           <w:ilvl w:val="0"/>
           <w:numId w:val="5"/>
@@ -465,7 +465,7 @@
     </w:p>
     <w:p>
       <w:pPr>
-        <w:pStyle w:val="style31"/>
+        <w:pStyle w:val="style34"/>
         <w:numPr>
           <w:ilvl w:val="1"/>
           <w:numId w:val="5"/>
@@ -478,7 +478,33 @@
     </w:p>
     <w:p>
       <w:pPr>
-        <w:pStyle w:val="style31"/>
+        <w:pStyle w:val="style34"/>
+        <w:numPr>
+          <w:ilvl w:val="0"/>
+          <w:numId w:val="5"/>
+        </w:numPr>
+      </w:pPr>
+      <w:r>
+        <w:rPr/>
+        <w:t>Even if a physical machine dies, messages that are in a queue are not lost</w:t>
+      </w:r>
+    </w:p>
+    <w:p>
+      <w:pPr>
+        <w:pStyle w:val="style34"/>
+        <w:numPr>
+          <w:ilvl w:val="0"/>
+          <w:numId w:val="5"/>
+        </w:numPr>
+      </w:pPr>
+      <w:r>
+        <w:rPr/>
+        <w:t>The decision to use one akkesb host per-application or multiple applications using a single host has been carefully considered and the reasons for selection are still valid.</w:t>
+      </w:r>
+    </w:p>
+    <w:p>
+      <w:pPr>
+        <w:pStyle w:val="style34"/>
       </w:pPr>
       <w:r>
         <w:rPr/>
@@ -506,7 +532,7 @@
       <w:pgNumType w:fmt="decimal"/>
       <w:formProt w:val="false"/>
       <w:textDirection w:val="lrTb"/>
-      <w:docGrid w:charSpace="8192" w:linePitch="260" w:type="default"/>
+      <w:docGrid w:charSpace="12288" w:linePitch="280" w:type="default"/>
     </w:sectPr>
   </w:body>
 </w:document>
@@ -1478,10 +1504,15 @@
   <w:style w:styleId="style1" w:type="paragraph">
     <w:name w:val="Heading 1"/>
     <w:basedOn w:val="style0"/>
-    <w:next w:val="style27"/>
+    <w:next w:val="style30"/>
     <w:pPr>
       <w:keepNext/>
+      <w:numPr>
+        <w:ilvl w:val="0"/>
+        <w:numId w:val="1"/>
+      </w:numPr>
       <w:spacing w:after="0" w:before="240"/>
+      <w:outlineLvl w:val="0"/>
     </w:pPr>
     <w:rPr>
       <w:rFonts w:ascii="Calibri Light" w:cs="" w:hAnsi="Calibri Light"/>
@@ -1493,7 +1524,7 @@
   <w:style w:styleId="style2" w:type="paragraph">
     <w:name w:val="Heading 2"/>
     <w:basedOn w:val="style0"/>
-    <w:next w:val="style27"/>
+    <w:next w:val="style30"/>
     <w:pPr>
       <w:keepNext/>
       <w:numPr>
@@ -1581,10 +1612,31 @@
       <w:rFonts w:ascii="OpenSymbol" w:cs="OpenSymbol" w:eastAsia="OpenSymbol" w:hAnsi="OpenSymbol"/>
     </w:rPr>
   </w:style>
-  <w:style w:styleId="style26" w:type="paragraph">
+  <w:style w:styleId="style26" w:type="character">
+    <w:name w:val="ListLabel 8"/>
+    <w:next w:val="style26"/>
+    <w:rPr>
+      <w:rFonts w:cs="Symbol"/>
+    </w:rPr>
+  </w:style>
+  <w:style w:styleId="style27" w:type="character">
+    <w:name w:val="ListLabel 9"/>
+    <w:next w:val="style27"/>
+    <w:rPr>
+      <w:rFonts w:cs="Courier New"/>
+    </w:rPr>
+  </w:style>
+  <w:style w:styleId="style28" w:type="character">
+    <w:name w:val="ListLabel 10"/>
+    <w:next w:val="style28"/>
+    <w:rPr>
+      <w:rFonts w:cs="Wingdings"/>
+    </w:rPr>
+  </w:style>
+  <w:style w:styleId="style29" w:type="paragraph">
     <w:name w:val="Heading"/>
     <w:basedOn w:val="style0"/>
-    <w:next w:val="style27"/>
+    <w:next w:val="style30"/>
     <w:pPr>
       <w:keepNext/>
       <w:spacing w:after="120" w:before="240"/>
@@ -1595,28 +1647,28 @@
       <w:szCs w:val="28"/>
     </w:rPr>
   </w:style>
-  <w:style w:styleId="style27" w:type="paragraph">
+  <w:style w:styleId="style30" w:type="paragraph">
     <w:name w:val="Text body"/>
     <w:basedOn w:val="style0"/>
-    <w:next w:val="style27"/>
+    <w:next w:val="style30"/>
     <w:pPr>
       <w:spacing w:after="120" w:before="0"/>
     </w:pPr>
     <w:rPr/>
   </w:style>
-  <w:style w:styleId="style28" w:type="paragraph">
+  <w:style w:styleId="style31" w:type="paragraph">
     <w:name w:val="List"/>
-    <w:basedOn w:val="style27"/>
-    <w:next w:val="style28"/>
+    <w:basedOn w:val="style30"/>
+    <w:next w:val="style31"/>
     <w:pPr/>
     <w:rPr>
       <w:rFonts w:cs="FreeSans"/>
     </w:rPr>
   </w:style>
-  <w:style w:styleId="style29" w:type="paragraph">
+  <w:style w:styleId="style32" w:type="paragraph">
     <w:name w:val="Caption"/>
     <w:basedOn w:val="style0"/>
-    <w:next w:val="style29"/>
+    <w:next w:val="style32"/>
     <w:pPr>
       <w:suppressLineNumbers/>
       <w:spacing w:after="120" w:before="120"/>
@@ -1629,10 +1681,10 @@
       <w:szCs w:val="24"/>
     </w:rPr>
   </w:style>
-  <w:style w:styleId="style30" w:type="paragraph">
+  <w:style w:styleId="style33" w:type="paragraph">
     <w:name w:val="Index"/>
     <w:basedOn w:val="style0"/>
-    <w:next w:val="style30"/>
+    <w:next w:val="style33"/>
     <w:pPr>
       <w:suppressLineNumbers/>
     </w:pPr>
@@ -1640,10 +1692,10 @@
       <w:rFonts w:cs="FreeSans"/>
     </w:rPr>
   </w:style>
-  <w:style w:styleId="style31" w:type="paragraph">
+  <w:style w:styleId="style34" w:type="paragraph">
     <w:name w:val="List Paragraph"/>
     <w:basedOn w:val="style0"/>
-    <w:next w:val="style31"/>
+    <w:next w:val="style34"/>
     <w:pPr/>
     <w:rPr/>
   </w:style>

</xml_diff>

<commit_message>
added task to plan
</commit_message>
<xml_diff>
--- a/doc/Plan.docx
+++ b/doc/Plan.docx
@@ -40,7 +40,7 @@
     </w:p>
     <w:p>
       <w:pPr>
-        <w:pStyle w:val="style37"/>
+        <w:pStyle w:val="style40"/>
         <w:numPr>
           <w:ilvl w:val="0"/>
           <w:numId w:val="7"/>
@@ -53,7 +53,7 @@
     </w:p>
     <w:p>
       <w:pPr>
-        <w:pStyle w:val="style37"/>
+        <w:pStyle w:val="style40"/>
         <w:numPr>
           <w:ilvl w:val="0"/>
           <w:numId w:val="7"/>
@@ -87,7 +87,7 @@
     </w:p>
     <w:p>
       <w:pPr>
-        <w:pStyle w:val="style37"/>
+        <w:pStyle w:val="style40"/>
         <w:numPr>
           <w:ilvl w:val="0"/>
           <w:numId w:val="6"/>
@@ -100,7 +100,7 @@
     </w:p>
     <w:p>
       <w:pPr>
-        <w:pStyle w:val="style37"/>
+        <w:pStyle w:val="style40"/>
         <w:numPr>
           <w:ilvl w:val="0"/>
           <w:numId w:val="6"/>
@@ -113,7 +113,7 @@
     </w:p>
     <w:p>
       <w:pPr>
-        <w:pStyle w:val="style37"/>
+        <w:pStyle w:val="style40"/>
         <w:numPr>
           <w:ilvl w:val="0"/>
           <w:numId w:val="6"/>
@@ -181,7 +181,7 @@
     </w:p>
     <w:p>
       <w:pPr>
-        <w:pStyle w:val="style37"/>
+        <w:pStyle w:val="style40"/>
         <w:numPr>
           <w:ilvl w:val="0"/>
           <w:numId w:val="8"/>
@@ -230,7 +230,7 @@
     </w:p>
     <w:p>
       <w:pPr>
-        <w:pStyle w:val="style37"/>
+        <w:pStyle w:val="style40"/>
         <w:numPr>
           <w:ilvl w:val="0"/>
           <w:numId w:val="5"/>
@@ -243,7 +243,7 @@
     </w:p>
     <w:p>
       <w:pPr>
-        <w:pStyle w:val="style37"/>
+        <w:pStyle w:val="style40"/>
         <w:ind w:hanging="0" w:left="1440" w:right="0"/>
       </w:pPr>
       <w:r>
@@ -336,7 +336,7 @@
     </w:p>
     <w:p>
       <w:pPr>
-        <w:pStyle w:val="style37"/>
+        <w:pStyle w:val="style40"/>
         <w:numPr>
           <w:ilvl w:val="0"/>
           <w:numId w:val="4"/>
@@ -349,7 +349,7 @@
     </w:p>
     <w:p>
       <w:pPr>
-        <w:pStyle w:val="style37"/>
+        <w:pStyle w:val="style40"/>
         <w:numPr>
           <w:ilvl w:val="0"/>
           <w:numId w:val="4"/>
@@ -362,7 +362,7 @@
     </w:p>
     <w:p>
       <w:pPr>
-        <w:pStyle w:val="style37"/>
+        <w:pStyle w:val="style40"/>
         <w:numPr>
           <w:ilvl w:val="1"/>
           <w:numId w:val="4"/>
@@ -375,7 +375,7 @@
     </w:p>
     <w:p>
       <w:pPr>
-        <w:pStyle w:val="style37"/>
+        <w:pStyle w:val="style40"/>
         <w:numPr>
           <w:ilvl w:val="0"/>
           <w:numId w:val="4"/>
@@ -388,7 +388,7 @@
     </w:p>
     <w:p>
       <w:pPr>
-        <w:pStyle w:val="style37"/>
+        <w:pStyle w:val="style40"/>
         <w:numPr>
           <w:ilvl w:val="0"/>
           <w:numId w:val="4"/>
@@ -401,7 +401,7 @@
     </w:p>
     <w:p>
       <w:pPr>
-        <w:pStyle w:val="style37"/>
+        <w:pStyle w:val="style40"/>
         <w:numPr>
           <w:ilvl w:val="1"/>
           <w:numId w:val="4"/>
@@ -414,7 +414,7 @@
     </w:p>
     <w:p>
       <w:pPr>
-        <w:pStyle w:val="style37"/>
+        <w:pStyle w:val="style40"/>
         <w:numPr>
           <w:ilvl w:val="0"/>
           <w:numId w:val="4"/>
@@ -427,7 +427,7 @@
     </w:p>
     <w:p>
       <w:pPr>
-        <w:pStyle w:val="style37"/>
+        <w:pStyle w:val="style40"/>
         <w:numPr>
           <w:ilvl w:val="1"/>
           <w:numId w:val="4"/>
@@ -440,7 +440,7 @@
     </w:p>
     <w:p>
       <w:pPr>
-        <w:pStyle w:val="style37"/>
+        <w:pStyle w:val="style40"/>
         <w:numPr>
           <w:ilvl w:val="2"/>
           <w:numId w:val="4"/>
@@ -453,7 +453,7 @@
     </w:p>
     <w:p>
       <w:pPr>
-        <w:pStyle w:val="style37"/>
+        <w:pStyle w:val="style40"/>
         <w:numPr>
           <w:ilvl w:val="0"/>
           <w:numId w:val="4"/>
@@ -466,7 +466,7 @@
     </w:p>
     <w:p>
       <w:pPr>
-        <w:pStyle w:val="style37"/>
+        <w:pStyle w:val="style40"/>
         <w:numPr>
           <w:ilvl w:val="1"/>
           <w:numId w:val="4"/>
@@ -479,7 +479,7 @@
     </w:p>
     <w:p>
       <w:pPr>
-        <w:pStyle w:val="style37"/>
+        <w:pStyle w:val="style40"/>
         <w:numPr>
           <w:ilvl w:val="0"/>
           <w:numId w:val="4"/>
@@ -492,7 +492,7 @@
     </w:p>
     <w:p>
       <w:pPr>
-        <w:pStyle w:val="style37"/>
+        <w:pStyle w:val="style40"/>
         <w:numPr>
           <w:ilvl w:val="0"/>
           <w:numId w:val="4"/>
@@ -505,7 +505,7 @@
     </w:p>
     <w:p>
       <w:pPr>
-        <w:pStyle w:val="style37"/>
+        <w:pStyle w:val="style40"/>
         <w:numPr>
           <w:ilvl w:val="0"/>
           <w:numId w:val="4"/>
@@ -518,7 +518,20 @@
     </w:p>
     <w:p>
       <w:pPr>
-        <w:pStyle w:val="style37"/>
+        <w:pStyle w:val="style40"/>
+        <w:numPr>
+          <w:ilvl w:val="0"/>
+          <w:numId w:val="4"/>
+        </w:numPr>
+      </w:pPr>
+      <w:r>
+        <w:rPr/>
+        <w:t>Fault-tolerance / reliability – have a visual display of all messages being sent on the dead letters actor channel – check them regularly.</w:t>
+      </w:r>
+    </w:p>
+    <w:p>
+      <w:pPr>
+        <w:pStyle w:val="style40"/>
       </w:pPr>
       <w:r>
         <w:rPr/>
@@ -547,7 +560,7 @@
       <w:pgNumType w:fmt="decimal"/>
       <w:formProt w:val="false"/>
       <w:textDirection w:val="lrTb"/>
-      <w:docGrid w:charSpace="16384" w:linePitch="300" w:type="default"/>
+      <w:docGrid w:charSpace="20480" w:linePitch="320" w:type="default"/>
     </w:sectPr>
   </w:body>
 </w:document>
@@ -1662,10 +1675,31 @@
       <w:rFonts w:cs="Wingdings"/>
     </w:rPr>
   </w:style>
-  <w:style w:styleId="style32" w:type="paragraph">
+  <w:style w:styleId="style32" w:type="character">
+    <w:name w:val="ListLabel 14"/>
+    <w:next w:val="style32"/>
+    <w:rPr>
+      <w:rFonts w:cs="Symbol"/>
+    </w:rPr>
+  </w:style>
+  <w:style w:styleId="style33" w:type="character">
+    <w:name w:val="ListLabel 15"/>
+    <w:next w:val="style33"/>
+    <w:rPr>
+      <w:rFonts w:cs="Courier New"/>
+    </w:rPr>
+  </w:style>
+  <w:style w:styleId="style34" w:type="character">
+    <w:name w:val="ListLabel 16"/>
+    <w:next w:val="style34"/>
+    <w:rPr>
+      <w:rFonts w:cs="Wingdings"/>
+    </w:rPr>
+  </w:style>
+  <w:style w:styleId="style35" w:type="paragraph">
     <w:name w:val="Heading"/>
     <w:basedOn w:val="style0"/>
-    <w:next w:val="style33"/>
+    <w:next w:val="style36"/>
     <w:pPr>
       <w:keepNext/>
       <w:spacing w:after="120" w:before="240"/>
@@ -1677,29 +1711,29 @@
       <w:szCs w:val="28"/>
     </w:rPr>
   </w:style>
-  <w:style w:styleId="style33" w:type="paragraph">
+  <w:style w:styleId="style36" w:type="paragraph">
     <w:name w:val="Text Body"/>
     <w:basedOn w:val="style0"/>
-    <w:next w:val="style33"/>
+    <w:next w:val="style36"/>
     <w:pPr>
       <w:spacing w:after="120" w:before="0"/>
       <w:contextualSpacing w:val="false"/>
     </w:pPr>
     <w:rPr/>
   </w:style>
-  <w:style w:styleId="style34" w:type="paragraph">
+  <w:style w:styleId="style37" w:type="paragraph">
     <w:name w:val="List"/>
-    <w:basedOn w:val="style33"/>
-    <w:next w:val="style34"/>
+    <w:basedOn w:val="style36"/>
+    <w:next w:val="style37"/>
     <w:pPr/>
     <w:rPr>
       <w:rFonts w:cs="FreeSans"/>
     </w:rPr>
   </w:style>
-  <w:style w:styleId="style35" w:type="paragraph">
+  <w:style w:styleId="style38" w:type="paragraph">
     <w:name w:val="Caption"/>
     <w:basedOn w:val="style0"/>
-    <w:next w:val="style35"/>
+    <w:next w:val="style38"/>
     <w:pPr>
       <w:suppressLineNumbers/>
       <w:spacing w:after="120" w:before="120"/>
@@ -1713,10 +1747,10 @@
       <w:szCs w:val="24"/>
     </w:rPr>
   </w:style>
-  <w:style w:styleId="style36" w:type="paragraph">
+  <w:style w:styleId="style39" w:type="paragraph">
     <w:name w:val="Index"/>
     <w:basedOn w:val="style0"/>
-    <w:next w:val="style36"/>
+    <w:next w:val="style39"/>
     <w:pPr>
       <w:suppressLineNumbers/>
     </w:pPr>
@@ -1724,10 +1758,10 @@
       <w:rFonts w:cs="FreeSans"/>
     </w:rPr>
   </w:style>
-  <w:style w:styleId="style37" w:type="paragraph">
+  <w:style w:styleId="style40" w:type="paragraph">
     <w:name w:val="List Paragraph"/>
     <w:basedOn w:val="style0"/>
-    <w:next w:val="style37"/>
+    <w:next w:val="style40"/>
     <w:pPr/>
     <w:rPr/>
   </w:style>

</xml_diff>

<commit_message>
added assertions and shutdowns in multijvm tests
</commit_message>
<xml_diff>
--- a/doc/Plan.docx
+++ b/doc/Plan.docx
@@ -18,7 +18,7 @@
     </w:p>
     <w:p>
       <w:pPr>
-        <w:pStyle w:val="style46"/>
+        <w:pStyle w:val="style49"/>
       </w:pPr>
       <w:r>
         <w:rPr/>
@@ -39,7 +39,7 @@
     </w:p>
     <w:p>
       <w:pPr>
-        <w:pStyle w:val="style48"/>
+        <w:pStyle w:val="style51"/>
         <w:numPr>
           <w:ilvl w:val="0"/>
           <w:numId w:val="8"/>
@@ -52,7 +52,7 @@
     </w:p>
     <w:p>
       <w:pPr>
-        <w:pStyle w:val="style48"/>
+        <w:pStyle w:val="style51"/>
         <w:numPr>
           <w:ilvl w:val="0"/>
           <w:numId w:val="8"/>
@@ -65,7 +65,20 @@
     </w:p>
     <w:p>
       <w:pPr>
-        <w:pStyle w:val="style46"/>
+        <w:pStyle w:val="style51"/>
+        <w:numPr>
+          <w:ilvl w:val="0"/>
+          <w:numId w:val="8"/>
+        </w:numPr>
+      </w:pPr>
+      <w:r>
+        <w:rPr/>
+        <w:t>Need to add some integration tests that cut out dbus and the remote features – that way more logic can be tested on travis</w:t>
+      </w:r>
+    </w:p>
+    <w:p>
+      <w:pPr>
+        <w:pStyle w:val="style49"/>
       </w:pPr>
       <w:r>
         <w:rPr/>
@@ -86,7 +99,7 @@
     </w:p>
     <w:p>
       <w:pPr>
-        <w:pStyle w:val="style48"/>
+        <w:pStyle w:val="style51"/>
         <w:numPr>
           <w:ilvl w:val="0"/>
           <w:numId w:val="7"/>
@@ -99,7 +112,7 @@
     </w:p>
     <w:p>
       <w:pPr>
-        <w:pStyle w:val="style48"/>
+        <w:pStyle w:val="style51"/>
         <w:numPr>
           <w:ilvl w:val="0"/>
           <w:numId w:val="7"/>
@@ -112,7 +125,7 @@
     </w:p>
     <w:p>
       <w:pPr>
-        <w:pStyle w:val="style48"/>
+        <w:pStyle w:val="style51"/>
         <w:numPr>
           <w:ilvl w:val="0"/>
           <w:numId w:val="7"/>
@@ -125,6 +138,14 @@
     </w:p>
     <w:p>
       <w:pPr>
+        <w:pStyle w:val="style51"/>
+      </w:pPr>
+      <w:r>
+        <w:rPr/>
+      </w:r>
+    </w:p>
+    <w:p>
+      <w:pPr>
         <w:pStyle w:val="style2"/>
         <w:numPr>
           <w:ilvl w:val="0"/>
@@ -138,7 +159,7 @@
     </w:p>
     <w:p>
       <w:pPr>
-        <w:pStyle w:val="style46"/>
+        <w:pStyle w:val="style49"/>
       </w:pPr>
       <w:r>
         <w:rPr/>
@@ -159,7 +180,7 @@
     </w:p>
     <w:p>
       <w:pPr>
-        <w:pStyle w:val="style46"/>
+        <w:pStyle w:val="style49"/>
       </w:pPr>
       <w:r>
         <w:rPr/>
@@ -180,7 +201,7 @@
     </w:p>
     <w:p>
       <w:pPr>
-        <w:pStyle w:val="style48"/>
+        <w:pStyle w:val="style51"/>
         <w:numPr>
           <w:ilvl w:val="0"/>
           <w:numId w:val="9"/>
@@ -208,7 +229,7 @@
     </w:p>
     <w:p>
       <w:pPr>
-        <w:pStyle w:val="style46"/>
+        <w:pStyle w:val="style49"/>
       </w:pPr>
       <w:r>
         <w:rPr/>
@@ -229,7 +250,7 @@
     </w:p>
     <w:p>
       <w:pPr>
-        <w:pStyle w:val="style48"/>
+        <w:pStyle w:val="style51"/>
         <w:numPr>
           <w:ilvl w:val="0"/>
           <w:numId w:val="6"/>
@@ -242,7 +263,7 @@
     </w:p>
     <w:p>
       <w:pPr>
-        <w:pStyle w:val="style48"/>
+        <w:pStyle w:val="style51"/>
         <w:ind w:hanging="0" w:left="1440" w:right="0"/>
       </w:pPr>
       <w:r>
@@ -264,7 +285,7 @@
     </w:p>
     <w:p>
       <w:pPr>
-        <w:pStyle w:val="style46"/>
+        <w:pStyle w:val="style49"/>
       </w:pPr>
       <w:r>
         <w:rPr/>
@@ -285,7 +306,7 @@
     </w:p>
     <w:p>
       <w:pPr>
-        <w:pStyle w:val="style46"/>
+        <w:pStyle w:val="style49"/>
       </w:pPr>
       <w:r>
         <w:rPr/>
@@ -306,15 +327,15 @@
     </w:p>
     <w:p>
       <w:pPr>
-        <w:pStyle w:val="style46"/>
-      </w:pPr>
-      <w:r>
-        <w:rPr/>
-      </w:r>
-    </w:p>
-    <w:p>
-      <w:pPr>
-        <w:pStyle w:val="style46"/>
+        <w:pStyle w:val="style49"/>
+      </w:pPr>
+      <w:r>
+        <w:rPr/>
+      </w:r>
+    </w:p>
+    <w:p>
+      <w:pPr>
+        <w:pStyle w:val="style49"/>
       </w:pPr>
       <w:r>
         <w:rPr/>
@@ -335,7 +356,7 @@
     </w:p>
     <w:p>
       <w:pPr>
-        <w:pStyle w:val="style48"/>
+        <w:pStyle w:val="style51"/>
         <w:numPr>
           <w:ilvl w:val="0"/>
           <w:numId w:val="5"/>
@@ -348,7 +369,7 @@
     </w:p>
     <w:p>
       <w:pPr>
-        <w:pStyle w:val="style48"/>
+        <w:pStyle w:val="style51"/>
         <w:numPr>
           <w:ilvl w:val="0"/>
           <w:numId w:val="5"/>
@@ -361,7 +382,7 @@
     </w:p>
     <w:p>
       <w:pPr>
-        <w:pStyle w:val="style48"/>
+        <w:pStyle w:val="style51"/>
         <w:numPr>
           <w:ilvl w:val="1"/>
           <w:numId w:val="5"/>
@@ -374,7 +395,7 @@
     </w:p>
     <w:p>
       <w:pPr>
-        <w:pStyle w:val="style48"/>
+        <w:pStyle w:val="style51"/>
         <w:numPr>
           <w:ilvl w:val="0"/>
           <w:numId w:val="5"/>
@@ -387,7 +408,7 @@
     </w:p>
     <w:p>
       <w:pPr>
-        <w:pStyle w:val="style48"/>
+        <w:pStyle w:val="style51"/>
         <w:numPr>
           <w:ilvl w:val="0"/>
           <w:numId w:val="5"/>
@@ -400,7 +421,7 @@
     </w:p>
     <w:p>
       <w:pPr>
-        <w:pStyle w:val="style48"/>
+        <w:pStyle w:val="style51"/>
         <w:numPr>
           <w:ilvl w:val="1"/>
           <w:numId w:val="5"/>
@@ -413,7 +434,7 @@
     </w:p>
     <w:p>
       <w:pPr>
-        <w:pStyle w:val="style48"/>
+        <w:pStyle w:val="style51"/>
         <w:numPr>
           <w:ilvl w:val="0"/>
           <w:numId w:val="5"/>
@@ -426,7 +447,7 @@
     </w:p>
     <w:p>
       <w:pPr>
-        <w:pStyle w:val="style48"/>
+        <w:pStyle w:val="style51"/>
         <w:numPr>
           <w:ilvl w:val="1"/>
           <w:numId w:val="5"/>
@@ -439,7 +460,7 @@
     </w:p>
     <w:p>
       <w:pPr>
-        <w:pStyle w:val="style48"/>
+        <w:pStyle w:val="style51"/>
         <w:numPr>
           <w:ilvl w:val="2"/>
           <w:numId w:val="5"/>
@@ -452,7 +473,7 @@
     </w:p>
     <w:p>
       <w:pPr>
-        <w:pStyle w:val="style48"/>
+        <w:pStyle w:val="style51"/>
         <w:numPr>
           <w:ilvl w:val="0"/>
           <w:numId w:val="5"/>
@@ -465,7 +486,7 @@
     </w:p>
     <w:p>
       <w:pPr>
-        <w:pStyle w:val="style48"/>
+        <w:pStyle w:val="style51"/>
         <w:numPr>
           <w:ilvl w:val="1"/>
           <w:numId w:val="5"/>
@@ -478,7 +499,7 @@
     </w:p>
     <w:p>
       <w:pPr>
-        <w:pStyle w:val="style48"/>
+        <w:pStyle w:val="style51"/>
         <w:numPr>
           <w:ilvl w:val="0"/>
           <w:numId w:val="5"/>
@@ -491,7 +512,7 @@
     </w:p>
     <w:p>
       <w:pPr>
-        <w:pStyle w:val="style48"/>
+        <w:pStyle w:val="style51"/>
         <w:numPr>
           <w:ilvl w:val="0"/>
           <w:numId w:val="5"/>
@@ -504,7 +525,7 @@
     </w:p>
     <w:p>
       <w:pPr>
-        <w:pStyle w:val="style48"/>
+        <w:pStyle w:val="style51"/>
         <w:numPr>
           <w:ilvl w:val="0"/>
           <w:numId w:val="5"/>
@@ -517,15 +538,15 @@
     </w:p>
     <w:p>
       <w:pPr>
-        <w:pStyle w:val="style48"/>
-      </w:pPr>
-      <w:r>
-        <w:rPr/>
-      </w:r>
-    </w:p>
-    <w:p>
-      <w:pPr>
-        <w:pStyle w:val="style48"/>
+        <w:pStyle w:val="style51"/>
+      </w:pPr>
+      <w:r>
+        <w:rPr/>
+      </w:r>
+    </w:p>
+    <w:p>
+      <w:pPr>
+        <w:pStyle w:val="style51"/>
         <w:numPr>
           <w:ilvl w:val="0"/>
           <w:numId w:val="5"/>
@@ -538,7 +559,7 @@
     </w:p>
     <w:p>
       <w:pPr>
-        <w:pStyle w:val="style48"/>
+        <w:pStyle w:val="style51"/>
         <w:numPr>
           <w:ilvl w:val="0"/>
           <w:numId w:val="5"/>
@@ -551,7 +572,7 @@
     </w:p>
     <w:p>
       <w:pPr>
-        <w:pStyle w:val="style48"/>
+        <w:pStyle w:val="style51"/>
         <w:numPr>
           <w:ilvl w:val="1"/>
           <w:numId w:val="5"/>
@@ -564,7 +585,7 @@
     </w:p>
     <w:p>
       <w:pPr>
-        <w:pStyle w:val="style48"/>
+        <w:pStyle w:val="style51"/>
         <w:numPr>
           <w:ilvl w:val="0"/>
           <w:numId w:val="5"/>
@@ -577,7 +598,7 @@
     </w:p>
     <w:p>
       <w:pPr>
-        <w:pStyle w:val="style48"/>
+        <w:pStyle w:val="style51"/>
         <w:numPr>
           <w:ilvl w:val="1"/>
           <w:numId w:val="5"/>
@@ -590,31 +611,31 @@
     </w:p>
     <w:p>
       <w:pPr>
-        <w:pStyle w:val="style48"/>
-      </w:pPr>
-      <w:r>
-        <w:rPr/>
-      </w:r>
-    </w:p>
-    <w:p>
-      <w:pPr>
-        <w:pStyle w:val="style48"/>
-      </w:pPr>
-      <w:r>
-        <w:rPr/>
-      </w:r>
-    </w:p>
-    <w:p>
-      <w:pPr>
-        <w:pStyle w:val="style48"/>
-      </w:pPr>
-      <w:r>
-        <w:rPr/>
-      </w:r>
-    </w:p>
-    <w:p>
-      <w:pPr>
-        <w:pStyle w:val="style46"/>
+        <w:pStyle w:val="style51"/>
+      </w:pPr>
+      <w:r>
+        <w:rPr/>
+      </w:r>
+    </w:p>
+    <w:p>
+      <w:pPr>
+        <w:pStyle w:val="style51"/>
+      </w:pPr>
+      <w:r>
+        <w:rPr/>
+      </w:r>
+    </w:p>
+    <w:p>
+      <w:pPr>
+        <w:pStyle w:val="style51"/>
+      </w:pPr>
+      <w:r>
+        <w:rPr/>
+      </w:r>
+    </w:p>
+    <w:p>
+      <w:pPr>
+        <w:pStyle w:val="style49"/>
         <w:widowControl/>
         <w:tabs>
           <w:tab w:leader="none" w:pos="709" w:val="left"/>
@@ -1603,15 +1624,21 @@
   </w:style>
   <w:style w:styleId="style1" w:type="paragraph">
     <w:name w:val="Heading 1"/>
-    <w:next w:val="style42"/>
+    <w:basedOn w:val="style44"/>
+    <w:next w:val="style45"/>
     <w:pPr>
       <w:keepNext/>
       <w:widowControl w:val="false"/>
+      <w:numPr>
+        <w:ilvl w:val="0"/>
+        <w:numId w:val="1"/>
+      </w:numPr>
       <w:tabs>
         <w:tab w:leader="none" w:pos="709" w:val="left"/>
       </w:tabs>
       <w:suppressAutoHyphens w:val="true"/>
       <w:spacing w:after="0" w:before="240"/>
+      <w:outlineLvl w:val="0"/>
     </w:pPr>
     <w:rPr>
       <w:rFonts w:ascii="Calibri Light" w:cs="" w:eastAsia="Droid Sans Fallback" w:hAnsi="Calibri Light"/>
@@ -1623,7 +1650,8 @@
   </w:style>
   <w:style w:styleId="style2" w:type="paragraph">
     <w:name w:val="Heading 2"/>
-    <w:next w:val="style42"/>
+    <w:basedOn w:val="style44"/>
+    <w:next w:val="style45"/>
     <w:pPr>
       <w:keepNext/>
       <w:widowControl w:val="false"/>
@@ -1822,9 +1850,31 @@
       <w:rFonts w:cs="Wingdings"/>
     </w:rPr>
   </w:style>
-  <w:style w:styleId="style41" w:type="paragraph">
+  <w:style w:styleId="style41" w:type="character">
+    <w:name w:val="ListLabel 23"/>
+    <w:next w:val="style41"/>
+    <w:rPr>
+      <w:rFonts w:cs="Symbol"/>
+    </w:rPr>
+  </w:style>
+  <w:style w:styleId="style42" w:type="character">
+    <w:name w:val="ListLabel 24"/>
+    <w:next w:val="style42"/>
+    <w:rPr>
+      <w:rFonts w:cs="Courier New"/>
+    </w:rPr>
+  </w:style>
+  <w:style w:styleId="style43" w:type="character">
+    <w:name w:val="ListLabel 25"/>
+    <w:next w:val="style43"/>
+    <w:rPr>
+      <w:rFonts w:cs="Wingdings"/>
+    </w:rPr>
+  </w:style>
+  <w:style w:styleId="style44" w:type="paragraph">
     <w:name w:val="Heading"/>
-    <w:next w:val="style42"/>
+    <w:basedOn w:val="style0"/>
+    <w:next w:val="style45"/>
     <w:pPr>
       <w:keepNext/>
       <w:widowControl w:val="false"/>
@@ -1836,24 +1886,25 @@
     </w:pPr>
     <w:rPr>
       <w:rFonts w:ascii="Arial" w:cs="DejaVu Sans" w:eastAsia="DejaVu Sans" w:hAnsi="Arial"/>
-      <w:color w:val="auto"/>
+      <w:color w:val="00000A"/>
       <w:sz w:val="28"/>
       <w:szCs w:val="28"/>
       <w:lang w:bidi="hi-IN" w:eastAsia="zh-CN" w:val="en-GB"/>
     </w:rPr>
   </w:style>
-  <w:style w:styleId="style42" w:type="paragraph">
+  <w:style w:styleId="style45" w:type="paragraph">
     <w:name w:val="Text body"/>
     <w:basedOn w:val="style0"/>
-    <w:next w:val="style42"/>
+    <w:next w:val="style45"/>
     <w:pPr>
       <w:spacing w:after="120" w:before="0"/>
     </w:pPr>
     <w:rPr/>
   </w:style>
-  <w:style w:styleId="style43" w:type="paragraph">
+  <w:style w:styleId="style46" w:type="paragraph">
     <w:name w:val="List"/>
-    <w:next w:val="style43"/>
+    <w:basedOn w:val="style45"/>
+    <w:next w:val="style46"/>
     <w:pPr>
       <w:widowControl w:val="false"/>
       <w:tabs>
@@ -1863,15 +1914,16 @@
     </w:pPr>
     <w:rPr>
       <w:rFonts w:ascii="Times New Roman" w:cs="FreeSans" w:eastAsia="Droid Sans Fallback" w:hAnsi="Times New Roman"/>
-      <w:color w:val="auto"/>
+      <w:color w:val="00000A"/>
       <w:sz w:val="24"/>
       <w:szCs w:val="24"/>
       <w:lang w:bidi="hi-IN" w:eastAsia="zh-CN" w:val="en-GB"/>
     </w:rPr>
   </w:style>
-  <w:style w:styleId="style44" w:type="paragraph">
+  <w:style w:styleId="style47" w:type="paragraph">
     <w:name w:val="Caption"/>
-    <w:next w:val="style44"/>
+    <w:basedOn w:val="style0"/>
+    <w:next w:val="style47"/>
     <w:pPr>
       <w:widowControl w:val="false"/>
       <w:suppressLineNumbers/>
@@ -1885,15 +1937,16 @@
       <w:rFonts w:ascii="Times New Roman" w:cs="FreeSans" w:eastAsia="Droid Sans Fallback" w:hAnsi="Times New Roman"/>
       <w:i/>
       <w:iCs/>
-      <w:color w:val="auto"/>
+      <w:color w:val="00000A"/>
       <w:sz w:val="24"/>
       <w:szCs w:val="24"/>
       <w:lang w:bidi="hi-IN" w:eastAsia="zh-CN" w:val="en-GB"/>
     </w:rPr>
   </w:style>
-  <w:style w:styleId="style45" w:type="paragraph">
+  <w:style w:styleId="style48" w:type="paragraph">
     <w:name w:val="Index"/>
-    <w:next w:val="style45"/>
+    <w:basedOn w:val="style0"/>
+    <w:next w:val="style48"/>
     <w:pPr>
       <w:widowControl w:val="false"/>
       <w:suppressLineNumbers/>
@@ -1904,15 +1957,15 @@
     </w:pPr>
     <w:rPr>
       <w:rFonts w:ascii="Times New Roman" w:cs="FreeSans" w:eastAsia="Droid Sans Fallback" w:hAnsi="Times New Roman"/>
-      <w:color w:val="auto"/>
+      <w:color w:val="00000A"/>
       <w:sz w:val="24"/>
       <w:szCs w:val="24"/>
       <w:lang w:bidi="hi-IN" w:eastAsia="zh-CN" w:val="en-GB"/>
     </w:rPr>
   </w:style>
-  <w:style w:styleId="style46" w:type="paragraph">
+  <w:style w:styleId="style49" w:type="paragraph">
     <w:name w:val="Default Style"/>
-    <w:next w:val="style46"/>
+    <w:next w:val="style49"/>
     <w:pPr>
       <w:widowControl/>
       <w:tabs>
@@ -1930,19 +1983,19 @@
       <w:lang w:bidi="ar-SA" w:eastAsia="en-US" w:val="en-US"/>
     </w:rPr>
   </w:style>
-  <w:style w:styleId="style47" w:type="paragraph">
+  <w:style w:styleId="style50" w:type="paragraph">
     <w:name w:val="Text Body"/>
-    <w:basedOn w:val="style46"/>
-    <w:next w:val="style47"/>
+    <w:basedOn w:val="style49"/>
+    <w:next w:val="style50"/>
     <w:pPr>
       <w:spacing w:after="120" w:before="0"/>
     </w:pPr>
     <w:rPr/>
   </w:style>
-  <w:style w:styleId="style48" w:type="paragraph">
+  <w:style w:styleId="style51" w:type="paragraph">
     <w:name w:val="List Paragraph"/>
-    <w:basedOn w:val="style46"/>
-    <w:next w:val="style48"/>
+    <w:basedOn w:val="style49"/>
+    <w:next w:val="style51"/>
     <w:pPr/>
     <w:rPr/>
   </w:style>

</xml_diff>

<commit_message>
added a plan for sample app
</commit_message>
<xml_diff>
--- a/doc/Plan.docx
+++ b/doc/Plan.docx
@@ -18,7 +18,7 @@
     </w:p>
     <w:p>
       <w:pPr>
-        <w:pStyle w:val="style49"/>
+        <w:pStyle w:val="style55"/>
       </w:pPr>
       <w:r>
         <w:rPr/>
@@ -39,33 +39,37 @@
     </w:p>
     <w:p>
       <w:pPr>
-        <w:pStyle w:val="style51"/>
+        <w:pStyle w:val="style57"/>
         <w:numPr>
           <w:ilvl w:val="0"/>
           <w:numId w:val="8"/>
         </w:numPr>
       </w:pPr>
       <w:r>
-        <w:rPr/>
+        <w:rPr>
+          <w:color w:val="FF0000"/>
+        </w:rPr>
         <w:t>Don’t worry about re-try logic</w:t>
       </w:r>
     </w:p>
     <w:p>
       <w:pPr>
-        <w:pStyle w:val="style51"/>
+        <w:pStyle w:val="style57"/>
         <w:numPr>
           <w:ilvl w:val="0"/>
           <w:numId w:val="8"/>
         </w:numPr>
       </w:pPr>
       <w:r>
-        <w:rPr/>
+        <w:rPr>
+          <w:color w:val="FF0000"/>
+        </w:rPr>
         <w:t>End-to-end test with two running remote instances would be nice</w:t>
       </w:r>
     </w:p>
     <w:p>
       <w:pPr>
-        <w:pStyle w:val="style51"/>
+        <w:pStyle w:val="style57"/>
         <w:numPr>
           <w:ilvl w:val="0"/>
           <w:numId w:val="8"/>
@@ -78,7 +82,7 @@
     </w:p>
     <w:p>
       <w:pPr>
-        <w:pStyle w:val="style49"/>
+        <w:pStyle w:val="style55"/>
       </w:pPr>
       <w:r>
         <w:rPr/>
@@ -99,7 +103,7 @@
     </w:p>
     <w:p>
       <w:pPr>
-        <w:pStyle w:val="style51"/>
+        <w:pStyle w:val="style57"/>
         <w:numPr>
           <w:ilvl w:val="0"/>
           <w:numId w:val="7"/>
@@ -107,12 +111,12 @@
       </w:pPr>
       <w:r>
         <w:rPr/>
-        <w:t>Start with 3 service</w:t>
-      </w:r>
-    </w:p>
-    <w:p>
-      <w:pPr>
-        <w:pStyle w:val="style51"/>
+        <w:t>Start with 2 services</w:t>
+      </w:r>
+    </w:p>
+    <w:p>
+      <w:pPr>
+        <w:pStyle w:val="style57"/>
         <w:numPr>
           <w:ilvl w:val="0"/>
           <w:numId w:val="7"/>
@@ -125,7 +129,7 @@
     </w:p>
     <w:p>
       <w:pPr>
-        <w:pStyle w:val="style51"/>
+        <w:pStyle w:val="style57"/>
         <w:numPr>
           <w:ilvl w:val="0"/>
           <w:numId w:val="7"/>
@@ -138,7 +142,7 @@
     </w:p>
     <w:p>
       <w:pPr>
-        <w:pStyle w:val="style51"/>
+        <w:pStyle w:val="style57"/>
       </w:pPr>
       <w:r>
         <w:rPr/>
@@ -159,7 +163,7 @@
     </w:p>
     <w:p>
       <w:pPr>
-        <w:pStyle w:val="style49"/>
+        <w:pStyle w:val="style55"/>
       </w:pPr>
       <w:r>
         <w:rPr/>
@@ -180,7 +184,7 @@
     </w:p>
     <w:p>
       <w:pPr>
-        <w:pStyle w:val="style49"/>
+        <w:pStyle w:val="style55"/>
       </w:pPr>
       <w:r>
         <w:rPr/>
@@ -201,7 +205,7 @@
     </w:p>
     <w:p>
       <w:pPr>
-        <w:pStyle w:val="style51"/>
+        <w:pStyle w:val="style57"/>
         <w:numPr>
           <w:ilvl w:val="0"/>
           <w:numId w:val="9"/>
@@ -229,7 +233,7 @@
     </w:p>
     <w:p>
       <w:pPr>
-        <w:pStyle w:val="style49"/>
+        <w:pStyle w:val="style55"/>
       </w:pPr>
       <w:r>
         <w:rPr/>
@@ -250,7 +254,7 @@
     </w:p>
     <w:p>
       <w:pPr>
-        <w:pStyle w:val="style51"/>
+        <w:pStyle w:val="style57"/>
         <w:numPr>
           <w:ilvl w:val="0"/>
           <w:numId w:val="6"/>
@@ -263,7 +267,7 @@
     </w:p>
     <w:p>
       <w:pPr>
-        <w:pStyle w:val="style51"/>
+        <w:pStyle w:val="style57"/>
         <w:ind w:hanging="0" w:left="1440" w:right="0"/>
       </w:pPr>
       <w:r>
@@ -285,7 +289,7 @@
     </w:p>
     <w:p>
       <w:pPr>
-        <w:pStyle w:val="style49"/>
+        <w:pStyle w:val="style55"/>
       </w:pPr>
       <w:r>
         <w:rPr/>
@@ -306,7 +310,7 @@
     </w:p>
     <w:p>
       <w:pPr>
-        <w:pStyle w:val="style49"/>
+        <w:pStyle w:val="style55"/>
       </w:pPr>
       <w:r>
         <w:rPr/>
@@ -327,15 +331,15 @@
     </w:p>
     <w:p>
       <w:pPr>
-        <w:pStyle w:val="style49"/>
-      </w:pPr>
-      <w:r>
-        <w:rPr/>
-      </w:r>
-    </w:p>
-    <w:p>
-      <w:pPr>
-        <w:pStyle w:val="style49"/>
+        <w:pStyle w:val="style55"/>
+      </w:pPr>
+      <w:r>
+        <w:rPr/>
+      </w:r>
+    </w:p>
+    <w:p>
+      <w:pPr>
+        <w:pStyle w:val="style55"/>
       </w:pPr>
       <w:r>
         <w:rPr/>
@@ -356,7 +360,7 @@
     </w:p>
     <w:p>
       <w:pPr>
-        <w:pStyle w:val="style51"/>
+        <w:pStyle w:val="style57"/>
         <w:numPr>
           <w:ilvl w:val="0"/>
           <w:numId w:val="5"/>
@@ -369,7 +373,7 @@
     </w:p>
     <w:p>
       <w:pPr>
-        <w:pStyle w:val="style51"/>
+        <w:pStyle w:val="style57"/>
         <w:numPr>
           <w:ilvl w:val="0"/>
           <w:numId w:val="5"/>
@@ -382,7 +386,7 @@
     </w:p>
     <w:p>
       <w:pPr>
-        <w:pStyle w:val="style51"/>
+        <w:pStyle w:val="style57"/>
         <w:numPr>
           <w:ilvl w:val="1"/>
           <w:numId w:val="5"/>
@@ -395,7 +399,7 @@
     </w:p>
     <w:p>
       <w:pPr>
-        <w:pStyle w:val="style51"/>
+        <w:pStyle w:val="style57"/>
         <w:numPr>
           <w:ilvl w:val="0"/>
           <w:numId w:val="5"/>
@@ -408,7 +412,7 @@
     </w:p>
     <w:p>
       <w:pPr>
-        <w:pStyle w:val="style51"/>
+        <w:pStyle w:val="style57"/>
         <w:numPr>
           <w:ilvl w:val="0"/>
           <w:numId w:val="5"/>
@@ -421,7 +425,7 @@
     </w:p>
     <w:p>
       <w:pPr>
-        <w:pStyle w:val="style51"/>
+        <w:pStyle w:val="style57"/>
         <w:numPr>
           <w:ilvl w:val="1"/>
           <w:numId w:val="5"/>
@@ -434,7 +438,7 @@
     </w:p>
     <w:p>
       <w:pPr>
-        <w:pStyle w:val="style51"/>
+        <w:pStyle w:val="style57"/>
         <w:numPr>
           <w:ilvl w:val="0"/>
           <w:numId w:val="5"/>
@@ -447,7 +451,7 @@
     </w:p>
     <w:p>
       <w:pPr>
-        <w:pStyle w:val="style51"/>
+        <w:pStyle w:val="style57"/>
         <w:numPr>
           <w:ilvl w:val="1"/>
           <w:numId w:val="5"/>
@@ -460,7 +464,7 @@
     </w:p>
     <w:p>
       <w:pPr>
-        <w:pStyle w:val="style51"/>
+        <w:pStyle w:val="style57"/>
         <w:numPr>
           <w:ilvl w:val="2"/>
           <w:numId w:val="5"/>
@@ -473,7 +477,7 @@
     </w:p>
     <w:p>
       <w:pPr>
-        <w:pStyle w:val="style51"/>
+        <w:pStyle w:val="style57"/>
         <w:numPr>
           <w:ilvl w:val="0"/>
           <w:numId w:val="5"/>
@@ -486,7 +490,7 @@
     </w:p>
     <w:p>
       <w:pPr>
-        <w:pStyle w:val="style51"/>
+        <w:pStyle w:val="style57"/>
         <w:numPr>
           <w:ilvl w:val="1"/>
           <w:numId w:val="5"/>
@@ -499,7 +503,7 @@
     </w:p>
     <w:p>
       <w:pPr>
-        <w:pStyle w:val="style51"/>
+        <w:pStyle w:val="style57"/>
         <w:numPr>
           <w:ilvl w:val="0"/>
           <w:numId w:val="5"/>
@@ -512,7 +516,7 @@
     </w:p>
     <w:p>
       <w:pPr>
-        <w:pStyle w:val="style51"/>
+        <w:pStyle w:val="style57"/>
         <w:numPr>
           <w:ilvl w:val="0"/>
           <w:numId w:val="5"/>
@@ -525,7 +529,7 @@
     </w:p>
     <w:p>
       <w:pPr>
-        <w:pStyle w:val="style51"/>
+        <w:pStyle w:val="style57"/>
         <w:numPr>
           <w:ilvl w:val="0"/>
           <w:numId w:val="5"/>
@@ -538,15 +542,15 @@
     </w:p>
     <w:p>
       <w:pPr>
-        <w:pStyle w:val="style51"/>
-      </w:pPr>
-      <w:r>
-        <w:rPr/>
-      </w:r>
-    </w:p>
-    <w:p>
-      <w:pPr>
-        <w:pStyle w:val="style51"/>
+        <w:pStyle w:val="style57"/>
+      </w:pPr>
+      <w:r>
+        <w:rPr/>
+      </w:r>
+    </w:p>
+    <w:p>
+      <w:pPr>
+        <w:pStyle w:val="style57"/>
         <w:numPr>
           <w:ilvl w:val="0"/>
           <w:numId w:val="5"/>
@@ -559,7 +563,7 @@
     </w:p>
     <w:p>
       <w:pPr>
-        <w:pStyle w:val="style51"/>
+        <w:pStyle w:val="style57"/>
         <w:numPr>
           <w:ilvl w:val="0"/>
           <w:numId w:val="5"/>
@@ -572,7 +576,7 @@
     </w:p>
     <w:p>
       <w:pPr>
-        <w:pStyle w:val="style51"/>
+        <w:pStyle w:val="style57"/>
         <w:numPr>
           <w:ilvl w:val="1"/>
           <w:numId w:val="5"/>
@@ -585,7 +589,7 @@
     </w:p>
     <w:p>
       <w:pPr>
-        <w:pStyle w:val="style51"/>
+        <w:pStyle w:val="style57"/>
         <w:numPr>
           <w:ilvl w:val="0"/>
           <w:numId w:val="5"/>
@@ -598,7 +602,7 @@
     </w:p>
     <w:p>
       <w:pPr>
-        <w:pStyle w:val="style51"/>
+        <w:pStyle w:val="style57"/>
         <w:numPr>
           <w:ilvl w:val="1"/>
           <w:numId w:val="5"/>
@@ -611,31 +615,95 @@
     </w:p>
     <w:p>
       <w:pPr>
-        <w:pStyle w:val="style51"/>
-      </w:pPr>
-      <w:r>
-        <w:rPr/>
-      </w:r>
-    </w:p>
-    <w:p>
-      <w:pPr>
-        <w:pStyle w:val="style51"/>
-      </w:pPr>
-      <w:r>
-        <w:rPr/>
-      </w:r>
-    </w:p>
-    <w:p>
-      <w:pPr>
-        <w:pStyle w:val="style51"/>
-      </w:pPr>
-      <w:r>
-        <w:rPr/>
-      </w:r>
-    </w:p>
-    <w:p>
-      <w:pPr>
-        <w:pStyle w:val="style49"/>
+        <w:pStyle w:val="style57"/>
+        <w:numPr>
+          <w:ilvl w:val="0"/>
+          <w:numId w:val="5"/>
+        </w:numPr>
+      </w:pPr>
+      <w:r>
+        <w:rPr/>
+        <w:t>Have I applied risk management?</w:t>
+      </w:r>
+    </w:p>
+    <w:p>
+      <w:pPr>
+        <w:pStyle w:val="style57"/>
+        <w:numPr>
+          <w:ilvl w:val="1"/>
+          <w:numId w:val="5"/>
+        </w:numPr>
+      </w:pPr>
+      <w:r>
+        <w:rPr/>
+        <w:t>“</w:t>
+      </w:r>
+      <w:r>
+        <w:rPr/>
+        <w:t>What if this goes wrong?”</w:t>
+      </w:r>
+    </w:p>
+    <w:p>
+      <w:pPr>
+        <w:pStyle w:val="style57"/>
+        <w:numPr>
+          <w:ilvl w:val="1"/>
+          <w:numId w:val="5"/>
+        </w:numPr>
+      </w:pPr>
+      <w:r>
+        <w:rPr/>
+        <w:t>“</w:t>
+      </w:r>
+      <w:r>
+        <w:rPr/>
+        <w:t>What if this hardware/software component stops working?”</w:t>
+      </w:r>
+    </w:p>
+    <w:p>
+      <w:pPr>
+        <w:pStyle w:val="style57"/>
+        <w:numPr>
+          <w:ilvl w:val="1"/>
+          <w:numId w:val="5"/>
+        </w:numPr>
+      </w:pPr>
+      <w:r>
+        <w:rPr/>
+        <w:t>“</w:t>
+      </w:r>
+      <w:r>
+        <w:rPr/>
+        <w:t>What if a queue goes down?”</w:t>
+      </w:r>
+    </w:p>
+    <w:p>
+      <w:pPr>
+        <w:pStyle w:val="style57"/>
+      </w:pPr>
+      <w:r>
+        <w:rPr/>
+      </w:r>
+    </w:p>
+    <w:p>
+      <w:pPr>
+        <w:pStyle w:val="style57"/>
+      </w:pPr>
+      <w:r>
+        <w:rPr/>
+      </w:r>
+    </w:p>
+    <w:p>
+      <w:pPr>
+        <w:pStyle w:val="style57"/>
+      </w:pPr>
+      <w:r>
+        <w:rPr/>
+      </w:r>
+    </w:p>
+    <w:p>
+      <w:pPr>
+        <w:pStyle w:val="style55"/>
         <w:widowControl/>
         <w:tabs>
           <w:tab w:leader="none" w:pos="709" w:val="left"/>
@@ -1624,8 +1692,8 @@
   </w:style>
   <w:style w:styleId="style1" w:type="paragraph">
     <w:name w:val="Heading 1"/>
-    <w:basedOn w:val="style44"/>
-    <w:next w:val="style45"/>
+    <w:basedOn w:val="style50"/>
+    <w:next w:val="style51"/>
     <w:pPr>
       <w:keepNext/>
       <w:widowControl w:val="false"/>
@@ -1650,8 +1718,8 @@
   </w:style>
   <w:style w:styleId="style2" w:type="paragraph">
     <w:name w:val="Heading 2"/>
-    <w:basedOn w:val="style44"/>
-    <w:next w:val="style45"/>
+    <w:basedOn w:val="style50"/>
+    <w:next w:val="style51"/>
     <w:pPr>
       <w:keepNext/>
       <w:widowControl w:val="false"/>
@@ -1871,10 +1939,52 @@
       <w:rFonts w:cs="Wingdings"/>
     </w:rPr>
   </w:style>
-  <w:style w:styleId="style44" w:type="paragraph">
+  <w:style w:styleId="style44" w:type="character">
+    <w:name w:val="ListLabel 26"/>
+    <w:next w:val="style44"/>
+    <w:rPr>
+      <w:rFonts w:cs="Symbol"/>
+    </w:rPr>
+  </w:style>
+  <w:style w:styleId="style45" w:type="character">
+    <w:name w:val="ListLabel 27"/>
+    <w:next w:val="style45"/>
+    <w:rPr>
+      <w:rFonts w:cs="Courier New"/>
+    </w:rPr>
+  </w:style>
+  <w:style w:styleId="style46" w:type="character">
+    <w:name w:val="ListLabel 28"/>
+    <w:next w:val="style46"/>
+    <w:rPr>
+      <w:rFonts w:cs="Wingdings"/>
+    </w:rPr>
+  </w:style>
+  <w:style w:styleId="style47" w:type="character">
+    <w:name w:val="ListLabel 29"/>
+    <w:next w:val="style47"/>
+    <w:rPr>
+      <w:rFonts w:cs="Symbol"/>
+    </w:rPr>
+  </w:style>
+  <w:style w:styleId="style48" w:type="character">
+    <w:name w:val="ListLabel 30"/>
+    <w:next w:val="style48"/>
+    <w:rPr>
+      <w:rFonts w:cs="Courier New"/>
+    </w:rPr>
+  </w:style>
+  <w:style w:styleId="style49" w:type="character">
+    <w:name w:val="ListLabel 31"/>
+    <w:next w:val="style49"/>
+    <w:rPr>
+      <w:rFonts w:cs="Wingdings"/>
+    </w:rPr>
+  </w:style>
+  <w:style w:styleId="style50" w:type="paragraph">
     <w:name w:val="Heading"/>
     <w:basedOn w:val="style0"/>
-    <w:next w:val="style45"/>
+    <w:next w:val="style51"/>
     <w:pPr>
       <w:keepNext/>
       <w:widowControl w:val="false"/>
@@ -1892,19 +2002,19 @@
       <w:lang w:bidi="hi-IN" w:eastAsia="zh-CN" w:val="en-GB"/>
     </w:rPr>
   </w:style>
-  <w:style w:styleId="style45" w:type="paragraph">
+  <w:style w:styleId="style51" w:type="paragraph">
     <w:name w:val="Text body"/>
     <w:basedOn w:val="style0"/>
-    <w:next w:val="style45"/>
+    <w:next w:val="style51"/>
     <w:pPr>
       <w:spacing w:after="120" w:before="0"/>
     </w:pPr>
     <w:rPr/>
   </w:style>
-  <w:style w:styleId="style46" w:type="paragraph">
+  <w:style w:styleId="style52" w:type="paragraph">
     <w:name w:val="List"/>
-    <w:basedOn w:val="style45"/>
-    <w:next w:val="style46"/>
+    <w:basedOn w:val="style51"/>
+    <w:next w:val="style52"/>
     <w:pPr>
       <w:widowControl w:val="false"/>
       <w:tabs>
@@ -1920,10 +2030,10 @@
       <w:lang w:bidi="hi-IN" w:eastAsia="zh-CN" w:val="en-GB"/>
     </w:rPr>
   </w:style>
-  <w:style w:styleId="style47" w:type="paragraph">
+  <w:style w:styleId="style53" w:type="paragraph">
     <w:name w:val="Caption"/>
     <w:basedOn w:val="style0"/>
-    <w:next w:val="style47"/>
+    <w:next w:val="style53"/>
     <w:pPr>
       <w:widowControl w:val="false"/>
       <w:suppressLineNumbers/>
@@ -1943,10 +2053,10 @@
       <w:lang w:bidi="hi-IN" w:eastAsia="zh-CN" w:val="en-GB"/>
     </w:rPr>
   </w:style>
-  <w:style w:styleId="style48" w:type="paragraph">
+  <w:style w:styleId="style54" w:type="paragraph">
     <w:name w:val="Index"/>
     <w:basedOn w:val="style0"/>
-    <w:next w:val="style48"/>
+    <w:next w:val="style54"/>
     <w:pPr>
       <w:widowControl w:val="false"/>
       <w:suppressLineNumbers/>
@@ -1963,9 +2073,9 @@
       <w:lang w:bidi="hi-IN" w:eastAsia="zh-CN" w:val="en-GB"/>
     </w:rPr>
   </w:style>
-  <w:style w:styleId="style49" w:type="paragraph">
+  <w:style w:styleId="style55" w:type="paragraph">
     <w:name w:val="Default Style"/>
-    <w:next w:val="style49"/>
+    <w:next w:val="style55"/>
     <w:pPr>
       <w:widowControl/>
       <w:tabs>
@@ -1983,19 +2093,19 @@
       <w:lang w:bidi="ar-SA" w:eastAsia="en-US" w:val="en-US"/>
     </w:rPr>
   </w:style>
-  <w:style w:styleId="style50" w:type="paragraph">
+  <w:style w:styleId="style56" w:type="paragraph">
     <w:name w:val="Text Body"/>
-    <w:basedOn w:val="style49"/>
-    <w:next w:val="style50"/>
+    <w:basedOn w:val="style55"/>
+    <w:next w:val="style56"/>
     <w:pPr>
       <w:spacing w:after="120" w:before="0"/>
     </w:pPr>
     <w:rPr/>
   </w:style>
-  <w:style w:styleId="style51" w:type="paragraph">
+  <w:style w:styleId="style57" w:type="paragraph">
     <w:name w:val="List Paragraph"/>
-    <w:basedOn w:val="style49"/>
-    <w:next w:val="style51"/>
+    <w:basedOn w:val="style55"/>
+    <w:next w:val="style57"/>
     <w:pPr/>
     <w:rPr/>
   </w:style>

</xml_diff>